<commit_message>
Figure revisions for manuscript
Modified 3D calibration figure to (hopefully) be clear. Added legend to final model vs. experiment figure.
</commit_message>
<xml_diff>
--- a/paper/manuscripts/20241105 SMA-REACT v6.docx
+++ b/paper/manuscripts/20241105 SMA-REACT v6.docx
@@ -15,8 +15,13 @@
         <w:pStyle w:val="Subtitle"/>
       </w:pPr>
       <w:r>
-        <w:t>Patrick Walgren and Jacob Mingear</w:t>
-      </w:r>
+        <w:t xml:space="preserve">Patrick Walgren and Jacob </w:t>
+      </w:r>
+      <w:proofErr w:type="spellStart"/>
+      <w:r>
+        <w:t>Mingear</w:t>
+      </w:r>
+      <w:proofErr w:type="spellEnd"/>
     </w:p>
     <w:p/>
     <w:p>
@@ -3300,8 +3305,13 @@
       <w:r>
         <w:t xml:space="preserve"> defines the critical stress at which tra</w:t>
       </w:r>
-      <w:r>
-        <w:t xml:space="preserve">nsformation strain manifests, and </w:t>
+      <w:proofErr w:type="spellStart"/>
+      <w:r>
+        <w:t>nsformation</w:t>
+      </w:r>
+      <w:proofErr w:type="spellEnd"/>
+      <w:r>
+        <w:t xml:space="preserve"> strain manifests, and </w:t>
       </w:r>
       <m:oMath>
         <m:r>
@@ -4649,9 +4659,9 @@
           <w:noProof/>
         </w:rPr>
         <w:drawing>
-          <wp:inline distT="0" distB="0" distL="0" distR="0" wp14:anchorId="5ABC794C" wp14:editId="0B864FE6">
-            <wp:extent cx="5491897" cy="2551181"/>
-            <wp:effectExtent l="0" t="0" r="0" b="1905"/>
+          <wp:inline distT="0" distB="0" distL="0" distR="0" wp14:anchorId="5ABC794C" wp14:editId="07F1F0A7">
+            <wp:extent cx="5491897" cy="2549226"/>
+            <wp:effectExtent l="0" t="0" r="0" b="3810"/>
             <wp:docPr id="790325442" name="Picture 1"/>
             <wp:cNvGraphicFramePr>
               <a:graphicFrameLocks xmlns:a="http://schemas.openxmlformats.org/drawingml/2006/main" noChangeAspect="1"/>
@@ -4678,7 +4688,7 @@
                   <pic:spPr>
                     <a:xfrm>
                       <a:off x="0" y="0"/>
-                      <a:ext cx="5491897" cy="2551181"/>
+                      <a:ext cx="5491897" cy="2549226"/>
                     </a:xfrm>
                     <a:prstGeom prst="rect">
                       <a:avLst/>
@@ -4691,12 +4701,23 @@
         </w:drawing>
       </w:r>
       <w:commentRangeStart w:id="6"/>
+      <w:commentRangeStart w:id="7"/>
       <w:commentRangeEnd w:id="6"/>
       <w:r>
         <w:rPr>
           <w:rStyle w:val="CommentReference"/>
         </w:rPr>
         <w:commentReference w:id="6"/>
+      </w:r>
+      <w:commentRangeEnd w:id="7"/>
+      <w:r>
+        <w:rPr>
+          <w:rStyle w:val="CommentReference"/>
+          <w:rFonts w:eastAsiaTheme="minorHAnsi" w:cstheme="minorBidi"/>
+          <w:kern w:val="2"/>
+          <w14:ligatures w14:val="standardContextual"/>
+        </w:rPr>
+        <w:commentReference w:id="7"/>
       </w:r>
     </w:p>
     <w:p>
@@ -7810,18 +7831,18 @@
       <w:pPr>
         <w:keepNext/>
       </w:pPr>
-      <w:commentRangeStart w:id="7"/>
       <w:commentRangeStart w:id="8"/>
       <w:commentRangeStart w:id="9"/>
       <w:commentRangeStart w:id="10"/>
+      <w:commentRangeStart w:id="11"/>
       <w:r>
         <w:rPr>
           <w:noProof/>
         </w:rPr>
         <w:lastRenderedPageBreak/>
         <w:drawing>
-          <wp:inline distT="0" distB="0" distL="0" distR="0" wp14:anchorId="70262F88" wp14:editId="03FA639B">
-            <wp:extent cx="5486411" cy="3200406"/>
+          <wp:inline distT="0" distB="0" distL="0" distR="0" wp14:anchorId="70262F88" wp14:editId="202D9EB4">
+            <wp:extent cx="5486411" cy="3175414"/>
             <wp:effectExtent l="0" t="0" r="0" b="0"/>
             <wp:docPr id="917431300" name="Picture 6"/>
             <wp:cNvGraphicFramePr>
@@ -7831,7 +7852,7 @@
               <a:graphicData uri="http://schemas.openxmlformats.org/drawingml/2006/picture">
                 <pic:pic xmlns:pic="http://schemas.openxmlformats.org/drawingml/2006/picture">
                   <pic:nvPicPr>
-                    <pic:cNvPr id="419043932" name="Picture 6"/>
+                    <pic:cNvPr id="917431300" name="Picture 6"/>
                     <pic:cNvPicPr/>
                   </pic:nvPicPr>
                   <pic:blipFill>
@@ -7849,7 +7870,7 @@
                   <pic:spPr>
                     <a:xfrm>
                       <a:off x="0" y="0"/>
-                      <a:ext cx="5486411" cy="3200406"/>
+                      <a:ext cx="5486411" cy="3175414"/>
                     </a:xfrm>
                     <a:prstGeom prst="rect">
                       <a:avLst/>
@@ -7861,33 +7882,33 @@
           </wp:inline>
         </w:drawing>
       </w:r>
-      <w:commentRangeEnd w:id="7"/>
+      <w:commentRangeEnd w:id="8"/>
       <w:r>
         <w:rPr>
           <w:rStyle w:val="CommentReference"/>
         </w:rPr>
-        <w:commentReference w:id="7"/>
-      </w:r>
-      <w:commentRangeEnd w:id="8"/>
+        <w:commentReference w:id="8"/>
+      </w:r>
+      <w:commentRangeEnd w:id="9"/>
       <w:r>
         <w:rPr>
           <w:rStyle w:val="CommentReference"/>
         </w:rPr>
-        <w:commentReference w:id="8"/>
-      </w:r>
-      <w:commentRangeEnd w:id="9"/>
+        <w:commentReference w:id="9"/>
+      </w:r>
+      <w:commentRangeEnd w:id="10"/>
       <w:r>
         <w:rPr>
           <w:rStyle w:val="CommentReference"/>
         </w:rPr>
-        <w:commentReference w:id="9"/>
-      </w:r>
-      <w:commentRangeEnd w:id="10"/>
+        <w:commentReference w:id="10"/>
+      </w:r>
+      <w:commentRangeEnd w:id="11"/>
       <w:r>
         <w:rPr>
           <w:rStyle w:val="CommentReference"/>
         </w:rPr>
-        <w:commentReference w:id="10"/>
+        <w:commentReference w:id="11"/>
       </w:r>
     </w:p>
     <w:p>
@@ -12931,11 +12952,19 @@
         </w:numPr>
       </w:pPr>
       <w:r>
-        <w:t xml:space="preserve"> At “at T&gt;A_f” for point 3.</w:t>
+        <w:t xml:space="preserve"> At “at T&gt;</w:t>
+      </w:r>
+      <w:proofErr w:type="spellStart"/>
+      <w:r>
+        <w:t>A_f</w:t>
+      </w:r>
+      <w:proofErr w:type="spellEnd"/>
+      <w:r>
+        <w:t>” for point 3.</w:t>
       </w:r>
     </w:p>
   </w:comment>
-  <w:comment w:id="7" w:author="Mingear, Jacob Lee" w:date="2024-10-07T17:05:00Z" w:initials="JM">
+  <w:comment w:id="7" w:author="Walgren, Patrick" w:date="2024-11-12T09:46:00Z" w:initials="PW">
     <w:p>
       <w:pPr>
         <w:pStyle w:val="CommentText"/>
@@ -12946,12 +12975,9 @@
         </w:rPr>
         <w:annotationRef/>
       </w:r>
-      <w:r>
-        <w:t>Maybe a zoom-in somewhere?</w:t>
-      </w:r>
     </w:p>
   </w:comment>
-  <w:comment w:id="8" w:author="Walgren, Patrick" w:date="2024-10-08T14:41:00Z" w:initials="PW">
+  <w:comment w:id="8" w:author="Mingear, Jacob Lee" w:date="2024-10-07T17:05:00Z" w:initials="JM">
     <w:p>
       <w:pPr>
         <w:pStyle w:val="CommentText"/>
@@ -12963,11 +12989,11 @@
         <w:annotationRef/>
       </w:r>
       <w:r>
-        <w:t>Lots of work lol</w:t>
+        <w:t>Maybe a zoom-in somewhere?</w:t>
       </w:r>
     </w:p>
   </w:comment>
-  <w:comment w:id="9" w:author="Walgren, Patrick" w:date="2024-10-08T14:42:00Z" w:initials="PW">
+  <w:comment w:id="9" w:author="Walgren, Patrick" w:date="2024-10-08T14:41:00Z" w:initials="PW">
     <w:p>
       <w:pPr>
         <w:pStyle w:val="CommentText"/>
@@ -12979,11 +13005,27 @@
         <w:annotationRef/>
       </w:r>
       <w:r>
-        <w:t xml:space="preserve">I could be convinced to label the curves and maybe a few points on the curves with a) b) c) etc. </w:t>
+        <w:t>Lots of work lol</w:t>
       </w:r>
     </w:p>
   </w:comment>
-  <w:comment w:id="10" w:author="Walgren, Patrick" w:date="2024-11-05T09:34:00Z" w:initials="PW">
+  <w:comment w:id="10" w:author="Walgren, Patrick" w:date="2024-10-08T14:42:00Z" w:initials="PW">
+    <w:p>
+      <w:pPr>
+        <w:pStyle w:val="CommentText"/>
+      </w:pPr>
+      <w:r>
+        <w:rPr>
+          <w:rStyle w:val="CommentReference"/>
+        </w:rPr>
+        <w:annotationRef/>
+      </w:r>
+      <w:r>
+        <w:t xml:space="preserve">I could be convinced to label the curves and maybe a few points on the curves with a) b) c) etc. </w:t>
+      </w:r>
+    </w:p>
+  </w:comment>
+  <w:comment w:id="11" w:author="Walgren, Patrick" w:date="2024-11-05T09:34:00Z" w:initials="PW">
     <w:p>
       <w:pPr>
         <w:pStyle w:val="CommentText"/>
@@ -13005,7 +13047,8 @@
 <file path=word/commentsExtended.xml><?xml version="1.0" encoding="utf-8"?>
 <w15:commentsEx xmlns:wpc="http://schemas.microsoft.com/office/word/2010/wordprocessingCanvas" xmlns:cx="http://schemas.microsoft.com/office/drawing/2014/chartex" xmlns:cx1="http://schemas.microsoft.com/office/drawing/2015/9/8/chartex" xmlns:cx2="http://schemas.microsoft.com/office/drawing/2015/10/21/chartex" xmlns:cx3="http://schemas.microsoft.com/office/drawing/2016/5/9/chartex" xmlns:cx4="http://schemas.microsoft.com/office/drawing/2016/5/10/chartex" xmlns:cx5="http://schemas.microsoft.com/office/drawing/2016/5/11/chartex" xmlns:cx6="http://schemas.microsoft.com/office/drawing/2016/5/12/chartex" xmlns:cx7="http://schemas.microsoft.com/office/drawing/2016/5/13/chartex" xmlns:cx8="http://schemas.microsoft.com/office/drawing/2016/5/14/chartex" xmlns:mc="http://schemas.openxmlformats.org/markup-compatibility/2006" xmlns:aink="http://schemas.microsoft.com/office/drawing/2016/ink" xmlns:am3d="http://schemas.microsoft.com/office/drawing/2017/model3d" xmlns:o="urn:schemas-microsoft-com:office:office" xmlns:oel="http://schemas.microsoft.com/office/2019/extlst" xmlns:r="http://schemas.openxmlformats.org/officeDocument/2006/relationships" xmlns:m="http://schemas.openxmlformats.org/officeDocument/2006/math" xmlns:v="urn:schemas-microsoft-com:vml" xmlns:wp14="http://schemas.microsoft.com/office/word/2010/wordprocessingDrawing" xmlns:wp="http://schemas.openxmlformats.org/drawingml/2006/wordprocessingDrawing" xmlns:w10="urn:schemas-microsoft-com:office:word" xmlns:w="http://schemas.openxmlformats.org/wordprocessingml/2006/main" xmlns:w14="http://schemas.microsoft.com/office/word/2010/wordml" xmlns:w15="http://schemas.microsoft.com/office/word/2012/wordml" xmlns:w16cex="http://schemas.microsoft.com/office/word/2018/wordml/cex" xmlns:w16cid="http://schemas.microsoft.com/office/word/2016/wordml/cid" xmlns:w16="http://schemas.microsoft.com/office/word/2018/wordml" xmlns:w16du="http://schemas.microsoft.com/office/word/2023/wordml/word16du" xmlns:w16sdtdh="http://schemas.microsoft.com/office/word/2020/wordml/sdtdatahash" xmlns:w16se="http://schemas.microsoft.com/office/word/2015/wordml/symex" xmlns:wpg="http://schemas.microsoft.com/office/word/2010/wordprocessingGroup" xmlns:wpi="http://schemas.microsoft.com/office/word/2010/wordprocessingInk" xmlns:wne="http://schemas.microsoft.com/office/word/2006/wordml" xmlns:wps="http://schemas.microsoft.com/office/word/2010/wordprocessingShape" mc:Ignorable="w14 w15 w16se w16cid w16 w16cex w16sdtdh w16du wp14">
   <w15:commentEx w15:paraId="545647F8" w15:done="0"/>
-  <w15:commentEx w15:paraId="79949925" w15:done="0"/>
+  <w15:commentEx w15:paraId="79949925" w15:done="1"/>
+  <w15:commentEx w15:paraId="7F5FB959" w15:paraIdParent="79949925" w15:done="1"/>
   <w15:commentEx w15:paraId="29248844" w15:done="0"/>
   <w15:commentEx w15:paraId="798C5AA3" w15:paraIdParent="29248844" w15:done="0"/>
   <w15:commentEx w15:paraId="187E196D" w15:paraIdParent="29248844" w15:done="0"/>
@@ -13016,6 +13059,7 @@
 <file path=word/commentsExtensible.xml><?xml version="1.0" encoding="utf-8"?>
 <w16cex:commentsExtensible xmlns:wpc="http://schemas.microsoft.com/office/word/2010/wordprocessingCanvas" xmlns:cx="http://schemas.microsoft.com/office/drawing/2014/chartex" xmlns:cx1="http://schemas.microsoft.com/office/drawing/2015/9/8/chartex" xmlns:cx2="http://schemas.microsoft.com/office/drawing/2015/10/21/chartex" xmlns:cx3="http://schemas.microsoft.com/office/drawing/2016/5/9/chartex" xmlns:cx4="http://schemas.microsoft.com/office/drawing/2016/5/10/chartex" xmlns:cx5="http://schemas.microsoft.com/office/drawing/2016/5/11/chartex" xmlns:cx6="http://schemas.microsoft.com/office/drawing/2016/5/12/chartex" xmlns:cx7="http://schemas.microsoft.com/office/drawing/2016/5/13/chartex" xmlns:cx8="http://schemas.microsoft.com/office/drawing/2016/5/14/chartex" xmlns:cr="http://schemas.microsoft.com/office/comments/2020/reactions" xmlns:mc="http://schemas.openxmlformats.org/markup-compatibility/2006" xmlns:aink="http://schemas.microsoft.com/office/drawing/2016/ink" xmlns:am3d="http://schemas.microsoft.com/office/drawing/2017/model3d" xmlns:o="urn:schemas-microsoft-com:office:office" xmlns:oel="http://schemas.microsoft.com/office/2019/extlst" xmlns:r="http://schemas.openxmlformats.org/officeDocument/2006/relationships" xmlns:m="http://schemas.openxmlformats.org/officeDocument/2006/math" xmlns:v="urn:schemas-microsoft-com:vml" xmlns:wp14="http://schemas.microsoft.com/office/word/2010/wordprocessingDrawing" xmlns:wp="http://schemas.openxmlformats.org/drawingml/2006/wordprocessingDrawing" xmlns:w10="urn:schemas-microsoft-com:office:word" xmlns:w="http://schemas.openxmlformats.org/wordprocessingml/2006/main" xmlns:w14="http://schemas.microsoft.com/office/word/2010/wordml" xmlns:w15="http://schemas.microsoft.com/office/word/2012/wordml" xmlns:w16cex="http://schemas.microsoft.com/office/word/2018/wordml/cex" xmlns:w16cid="http://schemas.microsoft.com/office/word/2016/wordml/cid" xmlns:w16="http://schemas.microsoft.com/office/word/2018/wordml" xmlns:w16du="http://schemas.microsoft.com/office/word/2023/wordml/word16du" xmlns:w16sdtdh="http://schemas.microsoft.com/office/word/2020/wordml/sdtdatahash" xmlns:w16se="http://schemas.microsoft.com/office/word/2015/wordml/symex" xmlns:wpg="http://schemas.microsoft.com/office/word/2010/wordprocessingGroup" xmlns:wpi="http://schemas.microsoft.com/office/word/2010/wordprocessingInk" xmlns:wne="http://schemas.microsoft.com/office/word/2006/wordml" xmlns:wps="http://schemas.microsoft.com/office/word/2010/wordprocessingShape" mc:Ignorable="w14 w15 w16se w16cid w16 w16cex w16sdtdh cr w16du wp14">
   <w16cex:commentExtensible w16cex:durableId="28494126" w16cex:dateUtc="2024-08-29T20:04:00Z"/>
+  <w16cex:commentExtensible w16cex:durableId="43D397F5" w16cex:dateUtc="2024-11-12T16:46:00Z"/>
   <w16cex:commentExtensible w16cex:durableId="53909A89" w16cex:dateUtc="2024-10-07T23:05:00Z"/>
   <w16cex:commentExtensible w16cex:durableId="0F9BB3FE" w16cex:dateUtc="2024-10-08T20:41:00Z"/>
   <w16cex:commentExtensible w16cex:durableId="2E3E36A8" w16cex:dateUtc="2024-10-08T20:42:00Z"/>
@@ -13027,6 +13071,7 @@
 <w16cid:commentsIds xmlns:wpc="http://schemas.microsoft.com/office/word/2010/wordprocessingCanvas" xmlns:cx="http://schemas.microsoft.com/office/drawing/2014/chartex" xmlns:cx1="http://schemas.microsoft.com/office/drawing/2015/9/8/chartex" xmlns:cx2="http://schemas.microsoft.com/office/drawing/2015/10/21/chartex" xmlns:cx3="http://schemas.microsoft.com/office/drawing/2016/5/9/chartex" xmlns:cx4="http://schemas.microsoft.com/office/drawing/2016/5/10/chartex" xmlns:cx5="http://schemas.microsoft.com/office/drawing/2016/5/11/chartex" xmlns:cx6="http://schemas.microsoft.com/office/drawing/2016/5/12/chartex" xmlns:cx7="http://schemas.microsoft.com/office/drawing/2016/5/13/chartex" xmlns:cx8="http://schemas.microsoft.com/office/drawing/2016/5/14/chartex" xmlns:mc="http://schemas.openxmlformats.org/markup-compatibility/2006" xmlns:aink="http://schemas.microsoft.com/office/drawing/2016/ink" xmlns:am3d="http://schemas.microsoft.com/office/drawing/2017/model3d" xmlns:o="urn:schemas-microsoft-com:office:office" xmlns:oel="http://schemas.microsoft.com/office/2019/extlst" xmlns:r="http://schemas.openxmlformats.org/officeDocument/2006/relationships" xmlns:m="http://schemas.openxmlformats.org/officeDocument/2006/math" xmlns:v="urn:schemas-microsoft-com:vml" xmlns:wp14="http://schemas.microsoft.com/office/word/2010/wordprocessingDrawing" xmlns:wp="http://schemas.openxmlformats.org/drawingml/2006/wordprocessingDrawing" xmlns:w10="urn:schemas-microsoft-com:office:word" xmlns:w="http://schemas.openxmlformats.org/wordprocessingml/2006/main" xmlns:w14="http://schemas.microsoft.com/office/word/2010/wordml" xmlns:w15="http://schemas.microsoft.com/office/word/2012/wordml" xmlns:w16cex="http://schemas.microsoft.com/office/word/2018/wordml/cex" xmlns:w16cid="http://schemas.microsoft.com/office/word/2016/wordml/cid" xmlns:w16="http://schemas.microsoft.com/office/word/2018/wordml" xmlns:w16du="http://schemas.microsoft.com/office/word/2023/wordml/word16du" xmlns:w16sdtdh="http://schemas.microsoft.com/office/word/2020/wordml/sdtdatahash" xmlns:w16se="http://schemas.microsoft.com/office/word/2015/wordml/symex" xmlns:wpg="http://schemas.microsoft.com/office/word/2010/wordprocessingGroup" xmlns:wpi="http://schemas.microsoft.com/office/word/2010/wordprocessingInk" xmlns:wne="http://schemas.microsoft.com/office/word/2006/wordml" xmlns:wps="http://schemas.microsoft.com/office/word/2010/wordprocessingShape" mc:Ignorable="w14 w15 w16se w16cid w16 w16cex w16sdtdh w16du wp14">
   <w16cid:commentId w16cid:paraId="545647F8" w16cid:durableId="28494126"/>
   <w16cid:commentId w16cid:paraId="79949925" w16cid:durableId="7459C410"/>
+  <w16cid:commentId w16cid:paraId="7F5FB959" w16cid:durableId="43D397F5"/>
   <w16cid:commentId w16cid:paraId="29248844" w16cid:durableId="53909A89"/>
   <w16cid:commentId w16cid:paraId="798C5AA3" w16cid:durableId="0F9BB3FE"/>
   <w16cid:commentId w16cid:paraId="187E196D" w16cid:durableId="2E3E36A8"/>
@@ -13920,6 +13965,7 @@
   <w:style w:type="character" w:default="1" w:styleId="DefaultParagraphFont">
     <w:name w:val="Default Paragraph Font"/>
     <w:uiPriority w:val="1"/>
+    <w:semiHidden/>
     <w:unhideWhenUsed/>
   </w:style>
   <w:style w:type="table" w:default="1" w:styleId="TableNormal">
@@ -14466,6 +14512,43 @@
       <w:color w:val="666666"/>
     </w:rPr>
   </w:style>
+  <w:style w:type="paragraph" w:styleId="CommentSubject">
+    <w:name w:val="annotation subject"/>
+    <w:basedOn w:val="CommentText"/>
+    <w:next w:val="CommentText"/>
+    <w:link w:val="CommentSubjectChar"/>
+    <w:uiPriority w:val="99"/>
+    <w:semiHidden/>
+    <w:unhideWhenUsed/>
+    <w:rsid w:val="00B26616"/>
+    <w:pPr>
+      <w:spacing w:after="0"/>
+    </w:pPr>
+    <w:rPr>
+      <w:rFonts w:eastAsiaTheme="minorEastAsia" w:cs="Times New Roman"/>
+      <w:b/>
+      <w:bCs/>
+      <w:kern w:val="0"/>
+      <w14:ligatures w14:val="none"/>
+    </w:rPr>
+  </w:style>
+  <w:style w:type="character" w:customStyle="1" w:styleId="CommentSubjectChar">
+    <w:name w:val="Comment Subject Char"/>
+    <w:basedOn w:val="CommentTextChar"/>
+    <w:link w:val="CommentSubject"/>
+    <w:uiPriority w:val="99"/>
+    <w:semiHidden/>
+    <w:rsid w:val="00B26616"/>
+    <w:rPr>
+      <w:rFonts w:eastAsiaTheme="minorHAnsi" w:cstheme="minorBidi"/>
+      <w:b/>
+      <w:bCs/>
+      <w:kern w:val="2"/>
+      <w:sz w:val="20"/>
+      <w:szCs w:val="20"/>
+      <w14:ligatures w14:val="standardContextual"/>
+    </w:rPr>
+  </w:style>
 </w:styles>
 </file>
 

</xml_diff>